<commit_message>
añadiendo algunos requisitos más
</commit_message>
<xml_diff>
--- a/EspecificacionRequisitosRecetApp.docx
+++ b/EspecificacionRequisitosRecetApp.docx
@@ -78,7 +78,53 @@
           <w:sz w:val="24"/>
           <w:szCs w:val="24"/>
         </w:rPr>
-        <w:t xml:space="preserve"> para entrar en su cuenta. En caso de no tener cuenta, deberá crear una. </w:t>
+        <w:t xml:space="preserve"> para entrar en su cuenta. En caso de no tener cuenta, deberá crear una</w:t>
+      </w:r>
+      <w:r>
+        <w:rPr>
+          <w:sz w:val="24"/>
+          <w:szCs w:val="24"/>
+        </w:rPr>
+        <w:t xml:space="preserve"> o seguir como </w:t>
+      </w:r>
+      <w:r>
+        <w:rPr>
+          <w:i/>
+          <w:iCs/>
+          <w:sz w:val="24"/>
+          <w:szCs w:val="24"/>
+        </w:rPr>
+        <w:t>invitado</w:t>
+      </w:r>
+      <w:r>
+        <w:rPr>
+          <w:sz w:val="24"/>
+          <w:szCs w:val="24"/>
+        </w:rPr>
+        <w:t xml:space="preserve">, esta última opción restringirá su uso de la aplicación no permitiéndole la interacción en comunidad a la hora de subir recetas, recibir </w:t>
+      </w:r>
+      <w:proofErr w:type="spellStart"/>
+      <w:r>
+        <w:rPr>
+          <w:sz w:val="24"/>
+          <w:szCs w:val="24"/>
+        </w:rPr>
+        <w:t>feedback</w:t>
+      </w:r>
+      <w:proofErr w:type="spellEnd"/>
+      <w:r>
+        <w:rPr>
+          <w:sz w:val="24"/>
+          <w:szCs w:val="24"/>
+        </w:rPr>
+        <w:t xml:space="preserve"> de otros usuarios, tampoco recibir recomendaciones para su dieta personal en base a sus preferencias ni pedir la compra a domicilio</w:t>
+      </w:r>
+      <w:r>
+        <w:rPr>
+          <w:sz w:val="24"/>
+          <w:szCs w:val="24"/>
+        </w:rPr>
+        <w:t xml:space="preserve">. </w:t>
       </w:r>
     </w:p>
     <w:p>
@@ -369,7 +415,15 @@
           <w:sz w:val="24"/>
           <w:szCs w:val="24"/>
         </w:rPr>
-        <w:t>urante su uso, la aplicación debe aprender acerca de sus preferencias. Las preferencias del usuario se determinarán por las características comunes que comparten las recetas que elige, por ejemplo, atendiendo a los alimentos que contienen o a la nacionalidad del plato. El usuario podrá indicar qué alimentos no quiere que sean utilizados.</w:t>
+        <w:t xml:space="preserve">urante su uso, la aplicación debe aprender acerca de sus preferencias. Las preferencias del usuario se determinarán por las características comunes que comparten las recetas que elige, por ejemplo, atendiendo a los alimentos que </w:t>
+      </w:r>
+      <w:r>
+        <w:rPr>
+          <w:sz w:val="24"/>
+          <w:szCs w:val="24"/>
+        </w:rPr>
+        <w:lastRenderedPageBreak/>
+        <w:t>contienen o a la nacionalidad del plato. El usuario podrá indicar qué alimentos no quiere que sean utilizados.</w:t>
       </w:r>
     </w:p>
     <w:p>
@@ -398,7 +452,6 @@
           <w:sz w:val="24"/>
           <w:szCs w:val="24"/>
         </w:rPr>
-        <w:lastRenderedPageBreak/>
         <w:t>El usuario podrá buscar en la aplicación todos los ingredientes con los que cuenta en su inventario. Además, tendrá una lista de “favoritos” donde podrá guardar los alimentos que más use, que él mismo determinará.</w:t>
       </w:r>
       <w:r>
@@ -659,39 +712,7 @@
           <w:sz w:val="24"/>
           <w:szCs w:val="24"/>
         </w:rPr>
-        <w:t xml:space="preserve">Las recetas deberán incluir un indicativo de si las instrucciones son para </w:t>
-      </w:r>
-      <w:proofErr w:type="spellStart"/>
-      <w:r>
-        <w:rPr>
-          <w:sz w:val="24"/>
-          <w:szCs w:val="24"/>
-        </w:rPr>
-        <w:t>Thermomix</w:t>
-      </w:r>
-      <w:proofErr w:type="spellEnd"/>
-      <w:r>
-        <w:rPr>
-          <w:sz w:val="24"/>
-          <w:szCs w:val="24"/>
-        </w:rPr>
-        <w:t xml:space="preserve"> o para concina tradicional. El usuario podrá solicitar, además, que solo se le muestren recetas para </w:t>
-      </w:r>
-      <w:proofErr w:type="spellStart"/>
-      <w:r>
-        <w:rPr>
-          <w:sz w:val="24"/>
-          <w:szCs w:val="24"/>
-        </w:rPr>
-        <w:t>Thermomix</w:t>
-      </w:r>
-      <w:proofErr w:type="spellEnd"/>
-      <w:r>
-        <w:rPr>
-          <w:sz w:val="24"/>
-          <w:szCs w:val="24"/>
-        </w:rPr>
-        <w:t xml:space="preserve"> o solo tradicionales.</w:t>
+        <w:t>Las recetas deberán incluir un indicativo de si las instrucciones son para Thermomix o para concina tradicional. El usuario podrá solicitar, además, que solo se le muestren recetas para Thermomix o solo tradicionales.</w:t>
       </w:r>
     </w:p>
     <w:p>
@@ -786,7 +807,15 @@
           <w:sz w:val="24"/>
           <w:szCs w:val="24"/>
         </w:rPr>
-        <w:t>Aparecerán también recetas recomendadas en las que le falten al usuario uno o dos ingredientes. Esto se indicará al mostrar la receta. Se incluirá un mecanismo para que el cliente pueda comprarlos si así lo desease</w:t>
+        <w:t xml:space="preserve">Aparecerán también recetas recomendadas en las que le falten al usuario uno o dos ingredientes. Esto se indicará al mostrar la receta. Se incluirá un </w:t>
+      </w:r>
+      <w:r>
+        <w:rPr>
+          <w:sz w:val="24"/>
+          <w:szCs w:val="24"/>
+        </w:rPr>
+        <w:lastRenderedPageBreak/>
+        <w:t>mecanismo para que el cliente pueda comprarlos si así lo desease</w:t>
       </w:r>
       <w:r>
         <w:rPr>
@@ -820,7 +849,6 @@
           <w:sz w:val="24"/>
           <w:szCs w:val="24"/>
         </w:rPr>
-        <w:lastRenderedPageBreak/>
         <w:t>El usuario podrá planificar la comida, de forma manual o generada automáticamente por la aplicación, para un determinado número de días, que él elija, y la aplicación le proporcionará una lista de la compra.</w:t>
       </w:r>
       <w:r>
@@ -903,23 +931,85 @@
           <w:sz w:val="24"/>
           <w:szCs w:val="24"/>
         </w:rPr>
-        <w:t xml:space="preserve"> y </w:t>
-      </w:r>
-      <w:proofErr w:type="spellStart"/>
-      <w:r>
-        <w:rPr>
-          <w:sz w:val="24"/>
-          <w:szCs w:val="24"/>
-        </w:rPr>
-        <w:t>Mercadona</w:t>
-      </w:r>
-      <w:proofErr w:type="spellEnd"/>
-      <w:r>
-        <w:rPr>
-          <w:sz w:val="24"/>
-          <w:szCs w:val="24"/>
-        </w:rPr>
-        <w:t>, para el envío de alimentos a domicilio.</w:t>
+        <w:t xml:space="preserve"> y Mercadona, para el envío de alimentos a domicilio.</w:t>
+      </w:r>
+    </w:p>
+    <w:p>
+      <w:pPr>
+        <w:pStyle w:val="Prrafodelista"/>
+        <w:rPr>
+          <w:sz w:val="24"/>
+          <w:szCs w:val="24"/>
+        </w:rPr>
+      </w:pPr>
+    </w:p>
+    <w:p>
+      <w:pPr>
+        <w:numPr>
+          <w:ilvl w:val="0"/>
+          <w:numId w:val="1"/>
+        </w:numPr>
+        <w:jc w:val="both"/>
+        <w:rPr>
+          <w:sz w:val="24"/>
+          <w:szCs w:val="24"/>
+        </w:rPr>
+      </w:pPr>
+      <w:r>
+        <w:rPr>
+          <w:sz w:val="24"/>
+          <w:szCs w:val="24"/>
+        </w:rPr>
+        <w:t xml:space="preserve">Se permitirá al usuario hacer una comparación </w:t>
+      </w:r>
+      <w:r>
+        <w:rPr>
+          <w:sz w:val="24"/>
+          <w:szCs w:val="24"/>
+        </w:rPr>
+        <w:t>de precios de la misma cesta de productos</w:t>
+      </w:r>
+      <w:r>
+        <w:rPr>
+          <w:sz w:val="24"/>
+          <w:szCs w:val="24"/>
+        </w:rPr>
+        <w:t xml:space="preserve"> entre las distintas plataformas </w:t>
+      </w:r>
+      <w:r>
+        <w:rPr>
+          <w:sz w:val="24"/>
+          <w:szCs w:val="24"/>
+        </w:rPr>
+        <w:t xml:space="preserve">que suministran el envío a domicilio, </w:t>
+      </w:r>
+      <w:r>
+        <w:rPr>
+          <w:sz w:val="24"/>
+          <w:szCs w:val="24"/>
+        </w:rPr>
+        <w:t xml:space="preserve">pudiendo también a su vez comparar los valores nutricionales </w:t>
+      </w:r>
+      <w:r>
+        <w:rPr>
+          <w:sz w:val="24"/>
+          <w:szCs w:val="24"/>
+        </w:rPr>
+        <w:t>en caso de que se sugiera un mismo producto, pero de diferente marca</w:t>
+      </w:r>
+      <w:r>
+        <w:rPr>
+          <w:sz w:val="24"/>
+          <w:szCs w:val="24"/>
+        </w:rPr>
+        <w:t xml:space="preserve"> entre las  cestas</w:t>
+      </w:r>
+      <w:r>
+        <w:rPr>
+          <w:sz w:val="24"/>
+          <w:szCs w:val="24"/>
+        </w:rPr>
+        <w:t>.</w:t>
       </w:r>
     </w:p>
     <w:p>

</xml_diff>

<commit_message>
añadiendo mas user stories
</commit_message>
<xml_diff>
--- a/EspecificacionRequisitosRecetApp.docx
+++ b/EspecificacionRequisitosRecetApp.docx
@@ -931,23 +931,7 @@
           <w:sz w:val="24"/>
           <w:szCs w:val="24"/>
         </w:rPr>
-        <w:t xml:space="preserve"> y </w:t>
-      </w:r>
-      <w:proofErr w:type="spellStart"/>
-      <w:r>
-        <w:rPr>
-          <w:sz w:val="24"/>
-          <w:szCs w:val="24"/>
-        </w:rPr>
-        <w:t>Mercadona</w:t>
-      </w:r>
-      <w:proofErr w:type="spellEnd"/>
-      <w:r>
-        <w:rPr>
-          <w:sz w:val="24"/>
-          <w:szCs w:val="24"/>
-        </w:rPr>
-        <w:t>, para el envío de alimentos a domicilio.</w:t>
+        <w:t xml:space="preserve"> y Mercadona, para el envío de alimentos a domicilio.</w:t>
       </w:r>
     </w:p>
     <w:p>
@@ -1018,17 +1002,8 @@
           <w:sz w:val="24"/>
           <w:szCs w:val="24"/>
         </w:rPr>
-        <w:t xml:space="preserve"> entre </w:t>
-      </w:r>
-      <w:proofErr w:type="gramStart"/>
-      <w:r>
-        <w:rPr>
-          <w:sz w:val="24"/>
-          <w:szCs w:val="24"/>
-        </w:rPr>
-        <w:t>las  cestas</w:t>
-      </w:r>
-      <w:proofErr w:type="gramEnd"/>
+        <w:t xml:space="preserve"> entre las  cestas</w:t>
+      </w:r>
       <w:r>
         <w:rPr>
           <w:sz w:val="24"/>
@@ -1308,23 +1283,7 @@
           <w:sz w:val="24"/>
           <w:szCs w:val="24"/>
         </w:rPr>
-        <w:t xml:space="preserve">La aplicación deberá tener una versión de escritorio que funcione con Windows, Mac y Linux y otra versión móvil para Android </w:t>
-      </w:r>
-      <w:proofErr w:type="gramStart"/>
-      <w:r>
-        <w:rPr>
-          <w:sz w:val="24"/>
-          <w:szCs w:val="24"/>
-        </w:rPr>
-        <w:t>e</w:t>
-      </w:r>
-      <w:proofErr w:type="gramEnd"/>
-      <w:r>
-        <w:rPr>
-          <w:sz w:val="24"/>
-          <w:szCs w:val="24"/>
-        </w:rPr>
-        <w:t xml:space="preserve"> iOS.</w:t>
+        <w:t>La aplicación deberá tener una versión de escritorio que funcione con Windows, Mac y Linux y otra versión móvil para Android e iOS.</w:t>
       </w:r>
     </w:p>
     <w:sectPr>

</xml_diff>